<commit_message>
passt db an und fuegt neuen view hinzu
größerer Commit welche die Datenbank überarbeitet, das Design und neue Logik hinzufügt. Doku angepasst
</commit_message>
<xml_diff>
--- a/Doku/Dokumentation Projekt SneakerMovement.docx
+++ b/Doku/Dokumentation Projekt SneakerMovement.docx
@@ -1,6 +1,6 @@
 
 <file path=word/document.xml><?xml version="1.0" encoding="utf-8"?>
-<w:document xmlns:wpc="http://schemas.microsoft.com/office/word/2010/wordprocessingCanvas" xmlns:cx="http://schemas.microsoft.com/office/drawing/2014/chartex" xmlns:cx1="http://schemas.microsoft.com/office/drawing/2015/9/8/chartex" xmlns:cx2="http://schemas.microsoft.com/office/drawing/2015/10/21/chartex" xmlns:cx3="http://schemas.microsoft.com/office/drawing/2016/5/9/chartex" xmlns:cx4="http://schemas.microsoft.com/office/drawing/2016/5/10/chartex" xmlns:cx5="http://schemas.microsoft.com/office/drawing/2016/5/11/chartex" xmlns:cx6="http://schemas.microsoft.com/office/drawing/2016/5/12/chartex" xmlns:cx7="http://schemas.microsoft.com/office/drawing/2016/5/13/chartex" xmlns:cx8="http://schemas.microsoft.com/office/drawing/2016/5/14/chartex" xmlns:mc="http://schemas.openxmlformats.org/markup-compatibility/2006" xmlns:aink="http://schemas.microsoft.com/office/drawing/2016/ink" xmlns:am3d="http://schemas.microsoft.com/office/drawing/2017/model3d" xmlns:o="urn:schemas-microsoft-com:office:office" xmlns:r="http://schemas.openxmlformats.org/officeDocument/2006/relationships" xmlns:m="http://schemas.openxmlformats.org/officeDocument/2006/math" xmlns:v="urn:schemas-microsoft-com:vml" xmlns:wp14="http://schemas.microsoft.com/office/word/2010/wordprocessingDrawing" xmlns:wp="http://schemas.openxmlformats.org/drawingml/2006/wordprocessingDrawing" xmlns:w10="urn:schemas-microsoft-com:office:word" xmlns:w="http://schemas.openxmlformats.org/wordprocessingml/2006/main" xmlns:w14="http://schemas.microsoft.com/office/word/2010/wordml" xmlns:w15="http://schemas.microsoft.com/office/word/2012/wordml" xmlns:w16cid="http://schemas.microsoft.com/office/word/2016/wordml/cid" xmlns:w16se="http://schemas.microsoft.com/office/word/2015/wordml/symex" xmlns:wpg="http://schemas.microsoft.com/office/word/2010/wordprocessingGroup" xmlns:wpi="http://schemas.microsoft.com/office/word/2010/wordprocessingInk" xmlns:wne="http://schemas.microsoft.com/office/word/2006/wordml" xmlns:wps="http://schemas.microsoft.com/office/word/2010/wordprocessingShape" mc:Ignorable="w14 w15 w16se w16cid wp14">
+<w:document xmlns:wpc="http://schemas.microsoft.com/office/word/2010/wordprocessingCanvas" xmlns:cx="http://schemas.microsoft.com/office/drawing/2014/chartex" xmlns:cx1="http://schemas.microsoft.com/office/drawing/2015/9/8/chartex" xmlns:cx2="http://schemas.microsoft.com/office/drawing/2015/10/21/chartex" xmlns:cx3="http://schemas.microsoft.com/office/drawing/2016/5/9/chartex" xmlns:cx4="http://schemas.microsoft.com/office/drawing/2016/5/10/chartex" xmlns:cx5="http://schemas.microsoft.com/office/drawing/2016/5/11/chartex" xmlns:cx6="http://schemas.microsoft.com/office/drawing/2016/5/12/chartex" xmlns:cx7="http://schemas.microsoft.com/office/drawing/2016/5/13/chartex" xmlns:cx8="http://schemas.microsoft.com/office/drawing/2016/5/14/chartex" xmlns:mc="http://schemas.openxmlformats.org/markup-compatibility/2006" xmlns:aink="http://schemas.microsoft.com/office/drawing/2016/ink" xmlns:am3d="http://schemas.microsoft.com/office/drawing/2017/model3d" xmlns:o="urn:schemas-microsoft-com:office:office" xmlns:oel="http://schemas.microsoft.com/office/2019/extlst" xmlns:r="http://schemas.openxmlformats.org/officeDocument/2006/relationships" xmlns:m="http://schemas.openxmlformats.org/officeDocument/2006/math" xmlns:v="urn:schemas-microsoft-com:vml" xmlns:wp14="http://schemas.microsoft.com/office/word/2010/wordprocessingDrawing" xmlns:wp="http://schemas.openxmlformats.org/drawingml/2006/wordprocessingDrawing" xmlns:w10="urn:schemas-microsoft-com:office:word" xmlns:w="http://schemas.openxmlformats.org/wordprocessingml/2006/main" xmlns:w14="http://schemas.microsoft.com/office/word/2010/wordml" xmlns:w15="http://schemas.microsoft.com/office/word/2012/wordml" xmlns:w16cex="http://schemas.microsoft.com/office/word/2018/wordml/cex" xmlns:w16cid="http://schemas.microsoft.com/office/word/2016/wordml/cid" xmlns:w16="http://schemas.microsoft.com/office/word/2018/wordml" xmlns:w16sdtdh="http://schemas.microsoft.com/office/word/2020/wordml/sdtdatahash" xmlns:w16se="http://schemas.microsoft.com/office/word/2015/wordml/symex" xmlns:wpg="http://schemas.microsoft.com/office/word/2010/wordprocessingGroup" xmlns:wpi="http://schemas.microsoft.com/office/word/2010/wordprocessingInk" xmlns:wne="http://schemas.microsoft.com/office/word/2006/wordml" xmlns:wps="http://schemas.microsoft.com/office/word/2010/wordprocessingShape" mc:Ignorable="w14 w15 w16se w16cid w16 w16cex w16sdtdh wp14">
   <w:body>
     <w:p>
       <w:pPr>
@@ -19,7 +19,7 @@
           <w:szCs w:val="30"/>
         </w:rPr>
         <w:drawing>
-          <wp:anchor distT="0" distB="0" distL="114300" distR="114300" simplePos="0" relativeHeight="251658240" behindDoc="1" locked="0" layoutInCell="1" allowOverlap="1">
+          <wp:anchor distT="0" distB="0" distL="114300" distR="114300" simplePos="0" relativeHeight="251658240" behindDoc="1" locked="0" layoutInCell="1" allowOverlap="1" wp14:anchorId="6EABFC2B" wp14:editId="56F5E459">
             <wp:simplePos x="0" y="0"/>
             <wp:positionH relativeFrom="margin">
               <wp:align>center</wp:align>
@@ -44,7 +44,7 @@
                     </pic:cNvPicPr>
                   </pic:nvPicPr>
                   <pic:blipFill>
-                    <a:blip r:embed="rId4" cstate="print">
+                    <a:blip r:embed="rId8" cstate="print">
                       <a:extLst>
                         <a:ext uri="{28A0092B-C50C-407E-A947-70E740481C1C}">
                           <a14:useLocalDpi xmlns:a14="http://schemas.microsoft.com/office/drawing/2010/main" val="0"/>
@@ -137,19 +137,11 @@
           <w:sz w:val="24"/>
         </w:rPr>
       </w:pPr>
-    </w:p>
-    <w:p>
-      <w:pPr>
+      <w:r>
         <w:rPr>
           <w:b/>
           <w:sz w:val="24"/>
         </w:rPr>
-      </w:pPr>
-      <w:r>
-        <w:rPr>
-          <w:b/>
-          <w:sz w:val="24"/>
-        </w:rPr>
         <w:t>Kurzbeschreibung Projekt Idee:</w:t>
       </w:r>
     </w:p>
@@ -168,7 +160,23 @@
           <w:color w:val="24292F"/>
           <w:shd w:val="clear" w:color="auto" w:fill="FFFFFF"/>
         </w:rPr>
-        <w:t xml:space="preserve">In unserer WPF Anwendung </w:t>
+        <w:t xml:space="preserve">In </w:t>
+      </w:r>
+      <w:r>
+        <w:rPr>
+          <w:rFonts w:ascii="Segoe UI" w:hAnsi="Segoe UI" w:cs="Segoe UI"/>
+          <w:color w:val="24292F"/>
+          <w:shd w:val="clear" w:color="auto" w:fill="FFFFFF"/>
+        </w:rPr>
+        <w:t xml:space="preserve">dieser </w:t>
+      </w:r>
+      <w:r>
+        <w:rPr>
+          <w:rFonts w:ascii="Segoe UI" w:hAnsi="Segoe UI" w:cs="Segoe UI"/>
+          <w:color w:val="24292F"/>
+          <w:shd w:val="clear" w:color="auto" w:fill="FFFFFF"/>
+        </w:rPr>
+        <w:t xml:space="preserve">WPF Anwendung </w:t>
       </w:r>
       <w:proofErr w:type="spellStart"/>
       <w:r>
@@ -186,7 +194,23 @@
           <w:color w:val="24292F"/>
           <w:shd w:val="clear" w:color="auto" w:fill="FFFFFF"/>
         </w:rPr>
-        <w:t xml:space="preserve"> hat man eine Übersicht über die von uns ausgewählten/verfügbaren Sneaker. Unter dem Sneaker-IMG soll man einen Button für "Buy" haben. Der Preis soll ebenfalls angezeigt werden. Nachdem man auf Kaufen </w:t>
+        <w:t xml:space="preserve"> hat man eine Übersicht über die von uns ausgewählten/verfügbaren Sneaker. </w:t>
+      </w:r>
+      <w:r>
+        <w:rPr>
+          <w:rFonts w:ascii="Segoe UI" w:hAnsi="Segoe UI" w:cs="Segoe UI"/>
+          <w:color w:val="24292F"/>
+          <w:shd w:val="clear" w:color="auto" w:fill="FFFFFF"/>
+        </w:rPr>
+        <w:t xml:space="preserve">Dem User wird ermöglicht eingekommene Ware übersichtlich zu pflegen. Dafür gibt es auf der Startseite einen Button „Lagerzugang“. Dort können dann die neuen Schuhe eingetragen werden. Diese werden dann automatisch in der Datenbank gespeichert. Neben dem Button „Lagerzugang“ gibt es noch einen weiteren Button „Lagerbestand“. Dort können alle aktuellen Schuhe eingesehen werden. </w:t>
+      </w:r>
+      <w:r>
+        <w:rPr>
+          <w:rFonts w:ascii="Segoe UI" w:hAnsi="Segoe UI" w:cs="Segoe UI"/>
+          <w:color w:val="24292F"/>
+          <w:shd w:val="clear" w:color="auto" w:fill="FFFFFF"/>
+        </w:rPr>
+        <w:t xml:space="preserve">Auf der Startseite ist ebenfalls der </w:t>
       </w:r>
       <w:proofErr w:type="spellStart"/>
       <w:r>
@@ -195,7 +219,7 @@
           <w:color w:val="24292F"/>
           <w:shd w:val="clear" w:color="auto" w:fill="FFFFFF"/>
         </w:rPr>
-        <w:t>geclickt</w:t>
+        <w:t>Loginbereich</w:t>
       </w:r>
       <w:proofErr w:type="spellEnd"/>
       <w:r>
@@ -204,31 +228,147 @@
           <w:color w:val="24292F"/>
           <w:shd w:val="clear" w:color="auto" w:fill="FFFFFF"/>
         </w:rPr>
-        <w:t xml:space="preserve"> hat soll man seine Adressdaten + Namen angeben können. Für Login soll man einen Extra Button in der GUI haben. Login &amp; Adressdaten + Namen sollen in einer SQL Datenbank gespeichert werden.</w:t>
+        <w:t xml:space="preserve"> zusehen, welcher unter dem Login Button eine Message ausgibt, ob der Login erfolgreich war oder fehlgeschlagen ist. </w:t>
       </w:r>
     </w:p>
     <w:p>
       <w:pPr>
         <w:jc w:val="both"/>
         <w:rPr>
-          <w:sz w:val="24"/>
-        </w:rPr>
-      </w:pPr>
+          <w:rFonts w:ascii="Segoe UI" w:hAnsi="Segoe UI" w:cs="Segoe UI"/>
+          <w:color w:val="24292F"/>
+          <w:shd w:val="clear" w:color="auto" w:fill="FFFFFF"/>
+        </w:rPr>
+      </w:pPr>
+      <w:r>
+        <w:rPr>
+          <w:noProof/>
+        </w:rPr>
+        <w:drawing>
+          <wp:inline distT="0" distB="0" distL="0" distR="0" wp14:anchorId="06665043" wp14:editId="7C6E7B5F">
+            <wp:extent cx="5760720" cy="3142615"/>
+            <wp:effectExtent l="0" t="0" r="0" b="635"/>
+            <wp:docPr id="3" name="Grafik 3"/>
+            <wp:cNvGraphicFramePr>
+              <a:graphicFrameLocks xmlns:a="http://schemas.openxmlformats.org/drawingml/2006/main" noChangeAspect="1"/>
+            </wp:cNvGraphicFramePr>
+            <a:graphic xmlns:a="http://schemas.openxmlformats.org/drawingml/2006/main">
+              <a:graphicData uri="http://schemas.openxmlformats.org/drawingml/2006/picture">
+                <pic:pic xmlns:pic="http://schemas.openxmlformats.org/drawingml/2006/picture">
+                  <pic:nvPicPr>
+                    <pic:cNvPr id="1" name=""/>
+                    <pic:cNvPicPr/>
+                  </pic:nvPicPr>
+                  <pic:blipFill>
+                    <a:blip r:embed="rId9"/>
+                    <a:stretch>
+                      <a:fillRect/>
+                    </a:stretch>
+                  </pic:blipFill>
+                  <pic:spPr>
+                    <a:xfrm>
+                      <a:off x="0" y="0"/>
+                      <a:ext cx="5760720" cy="3142615"/>
+                    </a:xfrm>
+                    <a:prstGeom prst="rect">
+                      <a:avLst/>
+                    </a:prstGeom>
+                  </pic:spPr>
+                </pic:pic>
+              </a:graphicData>
+            </a:graphic>
+          </wp:inline>
+        </w:drawing>
+      </w:r>
     </w:p>
     <w:p>
       <w:pPr>
         <w:jc w:val="both"/>
         <w:rPr>
-          <w:b/>
-          <w:sz w:val="24"/>
-        </w:rPr>
-      </w:pPr>
-      <w:r>
-        <w:rPr>
-          <w:b/>
-          <w:sz w:val="24"/>
-        </w:rPr>
-        <w:t>Dokumentation:</w:t>
+          <w:rFonts w:ascii="Segoe UI" w:hAnsi="Segoe UI" w:cs="Segoe UI"/>
+          <w:color w:val="24292F"/>
+          <w:shd w:val="clear" w:color="auto" w:fill="FFFFFF"/>
+        </w:rPr>
+      </w:pPr>
+      <w:r>
+        <w:rPr>
+          <w:noProof/>
+        </w:rPr>
+        <w:drawing>
+          <wp:inline distT="0" distB="0" distL="0" distR="0" wp14:anchorId="5FBB1E22" wp14:editId="6C476507">
+            <wp:extent cx="3367760" cy="1408430"/>
+            <wp:effectExtent l="0" t="0" r="4445" b="1270"/>
+            <wp:docPr id="7" name="Grafik 7"/>
+            <wp:cNvGraphicFramePr>
+              <a:graphicFrameLocks xmlns:a="http://schemas.openxmlformats.org/drawingml/2006/main" noChangeAspect="1"/>
+            </wp:cNvGraphicFramePr>
+            <a:graphic xmlns:a="http://schemas.openxmlformats.org/drawingml/2006/main">
+              <a:graphicData uri="http://schemas.openxmlformats.org/drawingml/2006/picture">
+                <pic:pic xmlns:pic="http://schemas.openxmlformats.org/drawingml/2006/picture">
+                  <pic:nvPicPr>
+                    <pic:cNvPr id="1" name=""/>
+                    <pic:cNvPicPr/>
+                  </pic:nvPicPr>
+                  <pic:blipFill>
+                    <a:blip r:embed="rId10"/>
+                    <a:stretch>
+                      <a:fillRect/>
+                    </a:stretch>
+                  </pic:blipFill>
+                  <pic:spPr>
+                    <a:xfrm>
+                      <a:off x="0" y="0"/>
+                      <a:ext cx="3416587" cy="1428850"/>
+                    </a:xfrm>
+                    <a:prstGeom prst="rect">
+                      <a:avLst/>
+                    </a:prstGeom>
+                  </pic:spPr>
+                </pic:pic>
+              </a:graphicData>
+            </a:graphic>
+          </wp:inline>
+        </w:drawing>
+      </w:r>
+      <w:r>
+        <w:rPr>
+          <w:noProof/>
+        </w:rPr>
+        <w:drawing>
+          <wp:inline distT="0" distB="0" distL="0" distR="0" wp14:anchorId="2CD24C64" wp14:editId="027B6CB7">
+            <wp:extent cx="2388393" cy="2239645"/>
+            <wp:effectExtent l="0" t="0" r="0" b="8255"/>
+            <wp:docPr id="8" name="Grafik 8" descr="Ein Bild, das Tisch enthält.&#10;&#10;Automatisch generierte Beschreibung"/>
+            <wp:cNvGraphicFramePr>
+              <a:graphicFrameLocks xmlns:a="http://schemas.openxmlformats.org/drawingml/2006/main" noChangeAspect="1"/>
+            </wp:cNvGraphicFramePr>
+            <a:graphic xmlns:a="http://schemas.openxmlformats.org/drawingml/2006/main">
+              <a:graphicData uri="http://schemas.openxmlformats.org/drawingml/2006/picture">
+                <pic:pic xmlns:pic="http://schemas.openxmlformats.org/drawingml/2006/picture">
+                  <pic:nvPicPr>
+                    <pic:cNvPr id="8" name="Grafik 8" descr="Ein Bild, das Tisch enthält.&#10;&#10;Automatisch generierte Beschreibung"/>
+                    <pic:cNvPicPr/>
+                  </pic:nvPicPr>
+                  <pic:blipFill>
+                    <a:blip r:embed="rId11"/>
+                    <a:stretch>
+                      <a:fillRect/>
+                    </a:stretch>
+                  </pic:blipFill>
+                  <pic:spPr>
+                    <a:xfrm>
+                      <a:off x="0" y="0"/>
+                      <a:ext cx="2399358" cy="2249927"/>
+                    </a:xfrm>
+                    <a:prstGeom prst="rect">
+                      <a:avLst/>
+                    </a:prstGeom>
+                  </pic:spPr>
+                </pic:pic>
+              </a:graphicData>
+            </a:graphic>
+          </wp:inline>
+        </w:drawing>
       </w:r>
     </w:p>
     <w:p>
@@ -246,67 +386,8 @@
           <w:color w:val="24292F"/>
           <w:shd w:val="clear" w:color="auto" w:fill="FFFFFF"/>
         </w:rPr>
-        <w:t xml:space="preserve">14.09. – Projekt Idee entwickelt. GitHub Repository erstellt. GitHub Projekt </w:t>
-      </w:r>
-      <w:proofErr w:type="spellStart"/>
-      <w:r>
-        <w:rPr>
-          <w:rFonts w:ascii="Segoe UI" w:hAnsi="Segoe UI" w:cs="Segoe UI"/>
-          <w:color w:val="24292F"/>
-          <w:shd w:val="clear" w:color="auto" w:fill="FFFFFF"/>
-        </w:rPr>
-        <w:t>Scrum</w:t>
-      </w:r>
-      <w:proofErr w:type="spellEnd"/>
-      <w:r>
-        <w:rPr>
-          <w:rFonts w:ascii="Segoe UI" w:hAnsi="Segoe UI" w:cs="Segoe UI"/>
-          <w:color w:val="24292F"/>
-          <w:shd w:val="clear" w:color="auto" w:fill="FFFFFF"/>
-        </w:rPr>
-        <w:t xml:space="preserve"> Board mit </w:t>
-      </w:r>
-      <w:r>
-        <w:rPr>
-          <w:rFonts w:ascii="Segoe UI" w:hAnsi="Segoe UI" w:cs="Segoe UI"/>
-          <w:color w:val="24292F"/>
-          <w:shd w:val="clear" w:color="auto" w:fill="FFFFFF"/>
-        </w:rPr>
-        <w:t>A</w:t>
-      </w:r>
-      <w:r>
-        <w:rPr>
-          <w:rFonts w:ascii="Segoe UI" w:hAnsi="Segoe UI" w:cs="Segoe UI"/>
-          <w:color w:val="24292F"/>
-          <w:shd w:val="clear" w:color="auto" w:fill="FFFFFF"/>
-        </w:rPr>
-        <w:t>ufg</w:t>
-      </w:r>
-      <w:r>
-        <w:rPr>
-          <w:rFonts w:ascii="Segoe UI" w:hAnsi="Segoe UI" w:cs="Segoe UI"/>
-          <w:color w:val="24292F"/>
-          <w:shd w:val="clear" w:color="auto" w:fill="FFFFFF"/>
-        </w:rPr>
-        <w:t xml:space="preserve">aben erstellt &amp; Aufgaben verteilt. </w:t>
-      </w:r>
-      <w:proofErr w:type="spellStart"/>
-      <w:r>
-        <w:rPr>
-          <w:rFonts w:ascii="Segoe UI" w:hAnsi="Segoe UI" w:cs="Segoe UI"/>
-          <w:color w:val="24292F"/>
-          <w:shd w:val="clear" w:color="auto" w:fill="FFFFFF"/>
-        </w:rPr>
-        <w:t>ReadME</w:t>
-      </w:r>
-      <w:proofErr w:type="spellEnd"/>
-      <w:r>
-        <w:rPr>
-          <w:rFonts w:ascii="Segoe UI" w:hAnsi="Segoe UI" w:cs="Segoe UI"/>
-          <w:color w:val="24292F"/>
-          <w:shd w:val="clear" w:color="auto" w:fill="FFFFFF"/>
-        </w:rPr>
-        <w:t xml:space="preserve"> (Kurzbeschreibung) erstellt. Backlog geschrieben.</w:t>
+        <w:lastRenderedPageBreak/>
+        <w:t xml:space="preserve">Dieses ERM- Modell weist auf die Tabellenstruktur und die Beziehungen der Tabellen hin. Hier ist zu erkennen, dass eine 1- zu n Beziehung besteht. So werden die Daten schlussendlich auch in der Datenbank gespeichert. </w:t>
       </w:r>
     </w:p>
     <w:p>
@@ -320,16 +401,117 @@
       </w:pPr>
       <w:r>
         <w:rPr>
-          <w:rFonts w:ascii="Segoe UI" w:hAnsi="Segoe UI" w:cs="Segoe UI"/>
-          <w:color w:val="24292F"/>
-          <w:shd w:val="clear" w:color="auto" w:fill="FFFFFF"/>
-        </w:rPr>
-        <w:t>15.09. – Datenbank erstellt &amp; Tabellen angelegt. Anwendungsfenster angepasst, Titel geändert &amp; Icon hinzugefügt. Produktbilder rausgesucht.</w:t>
-      </w:r>
-      <w:bookmarkStart w:id="0" w:name="_GoBack"/>
-      <w:bookmarkEnd w:id="0"/>
+          <w:noProof/>
+        </w:rPr>
+        <w:drawing>
+          <wp:inline distT="0" distB="0" distL="0" distR="0" wp14:anchorId="7C09483D" wp14:editId="0B25585B">
+            <wp:extent cx="4351397" cy="1935648"/>
+            <wp:effectExtent l="0" t="0" r="0" b="7620"/>
+            <wp:docPr id="5" name="Grafik 5"/>
+            <wp:cNvGraphicFramePr>
+              <a:graphicFrameLocks xmlns:a="http://schemas.openxmlformats.org/drawingml/2006/main" noChangeAspect="1"/>
+            </wp:cNvGraphicFramePr>
+            <a:graphic xmlns:a="http://schemas.openxmlformats.org/drawingml/2006/main">
+              <a:graphicData uri="http://schemas.openxmlformats.org/drawingml/2006/picture">
+                <pic:pic xmlns:pic="http://schemas.openxmlformats.org/drawingml/2006/picture">
+                  <pic:nvPicPr>
+                    <pic:cNvPr id="1" name=""/>
+                    <pic:cNvPicPr/>
+                  </pic:nvPicPr>
+                  <pic:blipFill>
+                    <a:blip r:embed="rId12"/>
+                    <a:stretch>
+                      <a:fillRect/>
+                    </a:stretch>
+                  </pic:blipFill>
+                  <pic:spPr>
+                    <a:xfrm>
+                      <a:off x="0" y="0"/>
+                      <a:ext cx="4351397" cy="1935648"/>
+                    </a:xfrm>
+                    <a:prstGeom prst="rect">
+                      <a:avLst/>
+                    </a:prstGeom>
+                  </pic:spPr>
+                </pic:pic>
+              </a:graphicData>
+            </a:graphic>
+          </wp:inline>
+        </w:drawing>
+      </w:r>
+    </w:p>
+    <w:p>
+      <w:pPr>
+        <w:jc w:val="both"/>
+        <w:rPr>
+          <w:rFonts w:ascii="Segoe UI" w:hAnsi="Segoe UI" w:cs="Segoe UI"/>
+          <w:color w:val="24292F"/>
+          <w:shd w:val="clear" w:color="auto" w:fill="FFFFFF"/>
+        </w:rPr>
+      </w:pPr>
+    </w:p>
+    <w:p>
+      <w:pPr>
+        <w:jc w:val="both"/>
+        <w:rPr>
+          <w:rFonts w:ascii="Segoe UI" w:hAnsi="Segoe UI" w:cs="Segoe UI"/>
+          <w:color w:val="24292F"/>
+          <w:shd w:val="clear" w:color="auto" w:fill="FFFFFF"/>
+        </w:rPr>
+      </w:pPr>
+    </w:p>
+    <w:p>
+      <w:pPr>
+        <w:jc w:val="both"/>
+        <w:rPr>
+          <w:rFonts w:ascii="Segoe UI" w:hAnsi="Segoe UI" w:cs="Segoe UI"/>
+          <w:color w:val="24292F"/>
+          <w:shd w:val="clear" w:color="auto" w:fill="FFFFFF"/>
+        </w:rPr>
+      </w:pPr>
+      <w:r>
+        <w:rPr>
+          <w:noProof/>
+        </w:rPr>
+        <w:drawing>
+          <wp:inline distT="0" distB="0" distL="0" distR="0" wp14:anchorId="4BDA56A7" wp14:editId="123B31FE">
+            <wp:extent cx="4465707" cy="5524979"/>
+            <wp:effectExtent l="0" t="0" r="0" b="0"/>
+            <wp:docPr id="4" name="Grafik 4"/>
+            <wp:cNvGraphicFramePr>
+              <a:graphicFrameLocks xmlns:a="http://schemas.openxmlformats.org/drawingml/2006/main" noChangeAspect="1"/>
+            </wp:cNvGraphicFramePr>
+            <a:graphic xmlns:a="http://schemas.openxmlformats.org/drawingml/2006/main">
+              <a:graphicData uri="http://schemas.openxmlformats.org/drawingml/2006/picture">
+                <pic:pic xmlns:pic="http://schemas.openxmlformats.org/drawingml/2006/picture">
+                  <pic:nvPicPr>
+                    <pic:cNvPr id="1" name=""/>
+                    <pic:cNvPicPr/>
+                  </pic:nvPicPr>
+                  <pic:blipFill>
+                    <a:blip r:embed="rId13"/>
+                    <a:stretch>
+                      <a:fillRect/>
+                    </a:stretch>
+                  </pic:blipFill>
+                  <pic:spPr>
+                    <a:xfrm>
+                      <a:off x="0" y="0"/>
+                      <a:ext cx="4465707" cy="5524979"/>
+                    </a:xfrm>
+                    <a:prstGeom prst="rect">
+                      <a:avLst/>
+                    </a:prstGeom>
+                  </pic:spPr>
+                </pic:pic>
+              </a:graphicData>
+            </a:graphic>
+          </wp:inline>
+        </w:drawing>
+      </w:r>
     </w:p>
     <w:sectPr>
+      <w:headerReference w:type="default" r:id="rId14"/>
       <w:pgSz w:w="11906" w:h="16838"/>
       <w:pgMar w:top="1417" w:right="1417" w:bottom="1134" w:left="1417" w:header="708" w:footer="708" w:gutter="0"/>
       <w:cols w:space="708"/>
@@ -339,8 +521,80 @@
 </w:document>
 </file>
 
+<file path=word/endnotes.xml><?xml version="1.0" encoding="utf-8"?>
+<w:endnotes xmlns:wpc="http://schemas.microsoft.com/office/word/2010/wordprocessingCanvas" xmlns:cx="http://schemas.microsoft.com/office/drawing/2014/chartex" xmlns:cx1="http://schemas.microsoft.com/office/drawing/2015/9/8/chartex" xmlns:cx2="http://schemas.microsoft.com/office/drawing/2015/10/21/chartex" xmlns:cx3="http://schemas.microsoft.com/office/drawing/2016/5/9/chartex" xmlns:cx4="http://schemas.microsoft.com/office/drawing/2016/5/10/chartex" xmlns:cx5="http://schemas.microsoft.com/office/drawing/2016/5/11/chartex" xmlns:cx6="http://schemas.microsoft.com/office/drawing/2016/5/12/chartex" xmlns:cx7="http://schemas.microsoft.com/office/drawing/2016/5/13/chartex" xmlns:cx8="http://schemas.microsoft.com/office/drawing/2016/5/14/chartex" xmlns:mc="http://schemas.openxmlformats.org/markup-compatibility/2006" xmlns:aink="http://schemas.microsoft.com/office/drawing/2016/ink" xmlns:am3d="http://schemas.microsoft.com/office/drawing/2017/model3d" xmlns:o="urn:schemas-microsoft-com:office:office" xmlns:oel="http://schemas.microsoft.com/office/2019/extlst" xmlns:r="http://schemas.openxmlformats.org/officeDocument/2006/relationships" xmlns:m="http://schemas.openxmlformats.org/officeDocument/2006/math" xmlns:v="urn:schemas-microsoft-com:vml" xmlns:wp14="http://schemas.microsoft.com/office/word/2010/wordprocessingDrawing" xmlns:wp="http://schemas.openxmlformats.org/drawingml/2006/wordprocessingDrawing" xmlns:w10="urn:schemas-microsoft-com:office:word" xmlns:w="http://schemas.openxmlformats.org/wordprocessingml/2006/main" xmlns:w14="http://schemas.microsoft.com/office/word/2010/wordml" xmlns:w15="http://schemas.microsoft.com/office/word/2012/wordml" xmlns:w16cex="http://schemas.microsoft.com/office/word/2018/wordml/cex" xmlns:w16cid="http://schemas.microsoft.com/office/word/2016/wordml/cid" xmlns:w16="http://schemas.microsoft.com/office/word/2018/wordml" xmlns:w16sdtdh="http://schemas.microsoft.com/office/word/2020/wordml/sdtdatahash" xmlns:w16se="http://schemas.microsoft.com/office/word/2015/wordml/symex" xmlns:wpg="http://schemas.microsoft.com/office/word/2010/wordprocessingGroup" xmlns:wpi="http://schemas.microsoft.com/office/word/2010/wordprocessingInk" xmlns:wne="http://schemas.microsoft.com/office/word/2006/wordml" xmlns:wps="http://schemas.microsoft.com/office/word/2010/wordprocessingShape" mc:Ignorable="w14 w15 w16se w16cid w16 w16cex w16sdtdh wp14">
+  <w:endnote w:type="separator" w:id="-1">
+    <w:p>
+      <w:pPr>
+        <w:spacing w:after="0" w:line="240" w:lineRule="auto"/>
+      </w:pPr>
+      <w:r>
+        <w:separator/>
+      </w:r>
+    </w:p>
+  </w:endnote>
+  <w:endnote w:type="continuationSeparator" w:id="0">
+    <w:p>
+      <w:pPr>
+        <w:spacing w:after="0" w:line="240" w:lineRule="auto"/>
+      </w:pPr>
+      <w:r>
+        <w:continuationSeparator/>
+      </w:r>
+    </w:p>
+  </w:endnote>
+</w:endnotes>
+</file>
+
+<file path=word/footnotes.xml><?xml version="1.0" encoding="utf-8"?>
+<w:footnotes xmlns:wpc="http://schemas.microsoft.com/office/word/2010/wordprocessingCanvas" xmlns:cx="http://schemas.microsoft.com/office/drawing/2014/chartex" xmlns:cx1="http://schemas.microsoft.com/office/drawing/2015/9/8/chartex" xmlns:cx2="http://schemas.microsoft.com/office/drawing/2015/10/21/chartex" xmlns:cx3="http://schemas.microsoft.com/office/drawing/2016/5/9/chartex" xmlns:cx4="http://schemas.microsoft.com/office/drawing/2016/5/10/chartex" xmlns:cx5="http://schemas.microsoft.com/office/drawing/2016/5/11/chartex" xmlns:cx6="http://schemas.microsoft.com/office/drawing/2016/5/12/chartex" xmlns:cx7="http://schemas.microsoft.com/office/drawing/2016/5/13/chartex" xmlns:cx8="http://schemas.microsoft.com/office/drawing/2016/5/14/chartex" xmlns:mc="http://schemas.openxmlformats.org/markup-compatibility/2006" xmlns:aink="http://schemas.microsoft.com/office/drawing/2016/ink" xmlns:am3d="http://schemas.microsoft.com/office/drawing/2017/model3d" xmlns:o="urn:schemas-microsoft-com:office:office" xmlns:oel="http://schemas.microsoft.com/office/2019/extlst" xmlns:r="http://schemas.openxmlformats.org/officeDocument/2006/relationships" xmlns:m="http://schemas.openxmlformats.org/officeDocument/2006/math" xmlns:v="urn:schemas-microsoft-com:vml" xmlns:wp14="http://schemas.microsoft.com/office/word/2010/wordprocessingDrawing" xmlns:wp="http://schemas.openxmlformats.org/drawingml/2006/wordprocessingDrawing" xmlns:w10="urn:schemas-microsoft-com:office:word" xmlns:w="http://schemas.openxmlformats.org/wordprocessingml/2006/main" xmlns:w14="http://schemas.microsoft.com/office/word/2010/wordml" xmlns:w15="http://schemas.microsoft.com/office/word/2012/wordml" xmlns:w16cex="http://schemas.microsoft.com/office/word/2018/wordml/cex" xmlns:w16cid="http://schemas.microsoft.com/office/word/2016/wordml/cid" xmlns:w16="http://schemas.microsoft.com/office/word/2018/wordml" xmlns:w16sdtdh="http://schemas.microsoft.com/office/word/2020/wordml/sdtdatahash" xmlns:w16se="http://schemas.microsoft.com/office/word/2015/wordml/symex" xmlns:wpg="http://schemas.microsoft.com/office/word/2010/wordprocessingGroup" xmlns:wpi="http://schemas.microsoft.com/office/word/2010/wordprocessingInk" xmlns:wne="http://schemas.microsoft.com/office/word/2006/wordml" xmlns:wps="http://schemas.microsoft.com/office/word/2010/wordprocessingShape" mc:Ignorable="w14 w15 w16se w16cid w16 w16cex w16sdtdh wp14">
+  <w:footnote w:type="separator" w:id="-1">
+    <w:p>
+      <w:pPr>
+        <w:spacing w:after="0" w:line="240" w:lineRule="auto"/>
+      </w:pPr>
+      <w:r>
+        <w:separator/>
+      </w:r>
+    </w:p>
+  </w:footnote>
+  <w:footnote w:type="continuationSeparator" w:id="0">
+    <w:p>
+      <w:pPr>
+        <w:spacing w:after="0" w:line="240" w:lineRule="auto"/>
+      </w:pPr>
+      <w:r>
+        <w:continuationSeparator/>
+      </w:r>
+    </w:p>
+  </w:footnote>
+</w:footnotes>
+</file>
+
+<file path=word/header1.xml><?xml version="1.0" encoding="utf-8"?>
+<w:hdr xmlns:wpc="http://schemas.microsoft.com/office/word/2010/wordprocessingCanvas" xmlns:cx="http://schemas.microsoft.com/office/drawing/2014/chartex" xmlns:cx1="http://schemas.microsoft.com/office/drawing/2015/9/8/chartex" xmlns:cx2="http://schemas.microsoft.com/office/drawing/2015/10/21/chartex" xmlns:cx3="http://schemas.microsoft.com/office/drawing/2016/5/9/chartex" xmlns:cx4="http://schemas.microsoft.com/office/drawing/2016/5/10/chartex" xmlns:cx5="http://schemas.microsoft.com/office/drawing/2016/5/11/chartex" xmlns:cx6="http://schemas.microsoft.com/office/drawing/2016/5/12/chartex" xmlns:cx7="http://schemas.microsoft.com/office/drawing/2016/5/13/chartex" xmlns:cx8="http://schemas.microsoft.com/office/drawing/2016/5/14/chartex" xmlns:mc="http://schemas.openxmlformats.org/markup-compatibility/2006" xmlns:aink="http://schemas.microsoft.com/office/drawing/2016/ink" xmlns:am3d="http://schemas.microsoft.com/office/drawing/2017/model3d" xmlns:o="urn:schemas-microsoft-com:office:office" xmlns:oel="http://schemas.microsoft.com/office/2019/extlst" xmlns:r="http://schemas.openxmlformats.org/officeDocument/2006/relationships" xmlns:m="http://schemas.openxmlformats.org/officeDocument/2006/math" xmlns:v="urn:schemas-microsoft-com:vml" xmlns:wp14="http://schemas.microsoft.com/office/word/2010/wordprocessingDrawing" xmlns:wp="http://schemas.openxmlformats.org/drawingml/2006/wordprocessingDrawing" xmlns:w10="urn:schemas-microsoft-com:office:word" xmlns:w="http://schemas.openxmlformats.org/wordprocessingml/2006/main" xmlns:w14="http://schemas.microsoft.com/office/word/2010/wordml" xmlns:w15="http://schemas.microsoft.com/office/word/2012/wordml" xmlns:w16cex="http://schemas.microsoft.com/office/word/2018/wordml/cex" xmlns:w16cid="http://schemas.microsoft.com/office/word/2016/wordml/cid" xmlns:w16="http://schemas.microsoft.com/office/word/2018/wordml" xmlns:w16sdtdh="http://schemas.microsoft.com/office/word/2020/wordml/sdtdatahash" xmlns:w16se="http://schemas.microsoft.com/office/word/2015/wordml/symex" xmlns:wpg="http://schemas.microsoft.com/office/word/2010/wordprocessingGroup" xmlns:wpi="http://schemas.microsoft.com/office/word/2010/wordprocessingInk" xmlns:wne="http://schemas.microsoft.com/office/word/2006/wordml" xmlns:wps="http://schemas.microsoft.com/office/word/2010/wordprocessingShape" mc:Ignorable="w14 w15 w16se w16cid w16 w16cex w16sdtdh wp14">
+  <w:p>
+    <w:pPr>
+      <w:pStyle w:val="Kopfzeile"/>
+    </w:pPr>
+    <w:r>
+      <w:t>Tim Möbius</w:t>
+    </w:r>
+    <w:r>
+      <w:ptab w:relativeTo="margin" w:alignment="center" w:leader="none"/>
+    </w:r>
+    <w:r>
+      <w:ptab w:relativeTo="margin" w:alignment="right" w:leader="none"/>
+    </w:r>
+    <w:r>
+      <w:t>E3FI1AT | Herr Berg</w:t>
+    </w:r>
+  </w:p>
+</w:hdr>
+</file>
+
 <file path=word/styles.xml><?xml version="1.0" encoding="utf-8"?>
-<w:styles xmlns:mc="http://schemas.openxmlformats.org/markup-compatibility/2006" xmlns:r="http://schemas.openxmlformats.org/officeDocument/2006/relationships" xmlns:w="http://schemas.openxmlformats.org/wordprocessingml/2006/main" xmlns:w14="http://schemas.microsoft.com/office/word/2010/wordml" xmlns:w15="http://schemas.microsoft.com/office/word/2012/wordml" xmlns:w16cid="http://schemas.microsoft.com/office/word/2016/wordml/cid" xmlns:w16se="http://schemas.microsoft.com/office/word/2015/wordml/symex" mc:Ignorable="w14 w15 w16se w16cid">
+<w:styles xmlns:mc="http://schemas.openxmlformats.org/markup-compatibility/2006" xmlns:r="http://schemas.openxmlformats.org/officeDocument/2006/relationships" xmlns:w="http://schemas.openxmlformats.org/wordprocessingml/2006/main" xmlns:w14="http://schemas.microsoft.com/office/word/2010/wordml" xmlns:w15="http://schemas.microsoft.com/office/word/2012/wordml" xmlns:w16cex="http://schemas.microsoft.com/office/word/2018/wordml/cex" xmlns:w16cid="http://schemas.microsoft.com/office/word/2016/wordml/cid" xmlns:w16="http://schemas.microsoft.com/office/word/2018/wordml" xmlns:w16sdtdh="http://schemas.microsoft.com/office/word/2020/wordml/sdtdatahash" xmlns:w16se="http://schemas.microsoft.com/office/word/2015/wordml/symex" mc:Ignorable="w14 w15 w16se w16cid w16 w16cex w16sdtdh">
   <w:docDefaults>
     <w:rPrDefault>
       <w:rPr>
@@ -356,7 +610,7 @@
       </w:pPr>
     </w:pPrDefault>
   </w:docDefaults>
-  <w:latentStyles w:defLockedState="0" w:defUIPriority="99" w:defSemiHidden="0" w:defUnhideWhenUsed="0" w:defQFormat="0" w:count="375">
+  <w:latentStyles w:defLockedState="0" w:defUIPriority="99" w:defSemiHidden="0" w:defUnhideWhenUsed="0" w:defQFormat="0" w:count="376">
     <w:lsdException w:name="Normal" w:uiPriority="0" w:qFormat="1"/>
     <w:lsdException w:name="heading 1" w:uiPriority="9" w:qFormat="1"/>
     <w:lsdException w:name="heading 2" w:semiHidden="1" w:uiPriority="9" w:unhideWhenUsed="1" w:qFormat="1"/>
@@ -732,6 +986,7 @@
     <w:lsdException w:name="Smart Hyperlink" w:semiHidden="1" w:unhideWhenUsed="1"/>
     <w:lsdException w:name="Hashtag" w:semiHidden="1" w:unhideWhenUsed="1"/>
     <w:lsdException w:name="Unresolved Mention" w:semiHidden="1" w:unhideWhenUsed="1"/>
+    <w:lsdException w:name="Smart Link" w:semiHidden="1" w:unhideWhenUsed="1"/>
   </w:latentStyles>
   <w:style w:type="paragraph" w:default="1" w:styleId="Standard">
     <w:name w:val="Normal"/>
@@ -763,6 +1018,73 @@
     <w:uiPriority w:val="99"/>
     <w:semiHidden/>
     <w:unhideWhenUsed/>
+  </w:style>
+  <w:style w:type="character" w:styleId="Hyperlink">
+    <w:name w:val="Hyperlink"/>
+    <w:basedOn w:val="Absatz-Standardschriftart"/>
+    <w:uiPriority w:val="99"/>
+    <w:unhideWhenUsed/>
+    <w:rsid w:val="00E37B4B"/>
+    <w:rPr>
+      <w:color w:val="0563C1" w:themeColor="hyperlink"/>
+      <w:u w:val="single"/>
+    </w:rPr>
+  </w:style>
+  <w:style w:type="character" w:styleId="NichtaufgelsteErwhnung">
+    <w:name w:val="Unresolved Mention"/>
+    <w:basedOn w:val="Absatz-Standardschriftart"/>
+    <w:uiPriority w:val="99"/>
+    <w:semiHidden/>
+    <w:unhideWhenUsed/>
+    <w:rsid w:val="00E37B4B"/>
+    <w:rPr>
+      <w:color w:val="605E5C"/>
+      <w:shd w:val="clear" w:color="auto" w:fill="E1DFDD"/>
+    </w:rPr>
+  </w:style>
+  <w:style w:type="paragraph" w:styleId="Kopfzeile">
+    <w:name w:val="header"/>
+    <w:basedOn w:val="Standard"/>
+    <w:link w:val="KopfzeileZchn"/>
+    <w:uiPriority w:val="99"/>
+    <w:unhideWhenUsed/>
+    <w:rsid w:val="00446A55"/>
+    <w:pPr>
+      <w:tabs>
+        <w:tab w:val="center" w:pos="4536"/>
+        <w:tab w:val="right" w:pos="9072"/>
+      </w:tabs>
+      <w:spacing w:after="0" w:line="240" w:lineRule="auto"/>
+    </w:pPr>
+  </w:style>
+  <w:style w:type="character" w:customStyle="1" w:styleId="KopfzeileZchn">
+    <w:name w:val="Kopfzeile Zchn"/>
+    <w:basedOn w:val="Absatz-Standardschriftart"/>
+    <w:link w:val="Kopfzeile"/>
+    <w:uiPriority w:val="99"/>
+    <w:rsid w:val="00446A55"/>
+  </w:style>
+  <w:style w:type="paragraph" w:styleId="Fuzeile">
+    <w:name w:val="footer"/>
+    <w:basedOn w:val="Standard"/>
+    <w:link w:val="FuzeileZchn"/>
+    <w:uiPriority w:val="99"/>
+    <w:unhideWhenUsed/>
+    <w:rsid w:val="00446A55"/>
+    <w:pPr>
+      <w:tabs>
+        <w:tab w:val="center" w:pos="4536"/>
+        <w:tab w:val="right" w:pos="9072"/>
+      </w:tabs>
+      <w:spacing w:after="0" w:line="240" w:lineRule="auto"/>
+    </w:pPr>
+  </w:style>
+  <w:style w:type="character" w:customStyle="1" w:styleId="FuzeileZchn">
+    <w:name w:val="Fußzeile Zchn"/>
+    <w:basedOn w:val="Absatz-Standardschriftart"/>
+    <w:link w:val="Fuzeile"/>
+    <w:uiPriority w:val="99"/>
+    <w:rsid w:val="00446A55"/>
   </w:style>
 </w:styles>
 </file>
@@ -1060,4 +1382,35 @@
     </a:ext>
   </a:extLst>
 </a:theme>
+</file>
+
+<file path=customXml/item1.xml><?xml version="1.0" encoding="utf-8"?>
+<CoverPageProperties xmlns="http://schemas.microsoft.com/office/2006/coverPageProps">
+  <PublishDate/>
+  <Abstract/>
+  <CompanyAddress/>
+  <CompanyPhone/>
+  <CompanyFax/>
+  <CompanyEmail/>
+</CoverPageProperties>
+</file>
+
+<file path=customXml/item2.xml><?xml version="1.0" encoding="utf-8"?>
+<b:Sources xmlns:b="http://schemas.openxmlformats.org/officeDocument/2006/bibliography" xmlns="http://schemas.openxmlformats.org/officeDocument/2006/bibliography" SelectedStyle="\APASixthEditionOfficeOnline.xsl" StyleName="APA" Version="6"/>
+</file>
+
+<file path=customXml/itemProps1.xml><?xml version="1.0" encoding="utf-8"?>
+<ds:datastoreItem xmlns:ds="http://schemas.openxmlformats.org/officeDocument/2006/customXml" ds:itemID="{55AF091B-3C7A-41E3-B477-F2FDAA23CFDA}">
+  <ds:schemaRefs>
+    <ds:schemaRef ds:uri="http://schemas.microsoft.com/office/2006/coverPageProps"/>
+  </ds:schemaRefs>
+</ds:datastoreItem>
+</file>
+
+<file path=customXml/itemProps2.xml><?xml version="1.0" encoding="utf-8"?>
+<ds:datastoreItem xmlns:ds="http://schemas.openxmlformats.org/officeDocument/2006/customXml" ds:itemID="{88AC898A-E3A9-43F1-B758-4ADF39C83527}">
+  <ds:schemaRefs>
+    <ds:schemaRef ds:uri="http://schemas.openxmlformats.org/officeDocument/2006/bibliography"/>
+  </ds:schemaRefs>
+</ds:datastoreItem>
 </file>
</xml_diff>